<commit_message>
adding xsi:type logic in xml parser 2
</commit_message>
<xml_diff>
--- a/xml parser.docx
+++ b/xml parser.docx
@@ -640,41 +640,8 @@
         <w:rPr>
           <w:lang w:val="en-US"/>
         </w:rPr>
-        <w:t xml:space="preserve">                if not message_elems:</w:t>
-      </w:r>
-    </w:p>
-    <w:p>
-      <w:pPr>
-        <w:rPr>
-          <w:lang w:val="en-US"/>
-        </w:rPr>
-      </w:pPr>
-      <w:r>
-        <w:rPr>
-          <w:lang w:val="en-US"/>
-        </w:rPr>
-        <w:t xml:space="preserve">                    print(f"Pas de balise &lt;Message&gt; trouvée dans {file_name}.")</w:t>
-      </w:r>
-    </w:p>
-    <w:p>
-      <w:pPr>
-        <w:rPr>
-          <w:lang w:val="en-US"/>
-        </w:rPr>
-      </w:pPr>
-      <w:r>
-        <w:rPr>
-          <w:lang w:val="en-US"/>
-        </w:rPr>
-        <w:t xml:space="preserve">                    continue</w:t>
-      </w:r>
-    </w:p>
-    <w:p>
-      <w:pPr>
-        <w:rPr>
-          <w:lang w:val="en-US"/>
-        </w:rPr>
-      </w:pPr>
+        <w:t xml:space="preserve">                xsi_type = None</w:t>
+      </w:r>
     </w:p>
     <w:p>
       <w:pPr>
@@ -719,151 +686,125 @@
         <w:rPr>
           <w:lang w:val="en-US"/>
         </w:rPr>
-        <w:t xml:space="preserve">                    if xsi_type not in field_paths_by_xsi_type:</w:t>
-      </w:r>
-    </w:p>
-    <w:p>
-      <w:pPr>
-        <w:rPr>
-          <w:lang w:val="en-US"/>
-        </w:rPr>
-      </w:pPr>
-      <w:r>
-        <w:rPr>
-          <w:lang w:val="en-US"/>
-        </w:rPr>
-        <w:t xml:space="preserve">                        print(f"xsi:type '{xsi_type}' non trouvé dans le dictionnaire pour {file_name}.")</w:t>
-      </w:r>
-    </w:p>
-    <w:p>
-      <w:pPr>
-        <w:rPr>
-          <w:lang w:val="en-US"/>
-        </w:rPr>
-      </w:pPr>
-      <w:r>
-        <w:rPr>
-          <w:lang w:val="en-US"/>
-        </w:rPr>
-        <w:t xml:space="preserve">                        continue</w:t>
-      </w:r>
-    </w:p>
-    <w:p>
-      <w:pPr>
-        <w:rPr>
-          <w:lang w:val="en-US"/>
-        </w:rPr>
-      </w:pPr>
-      <w:r>
-        <w:rPr>
-          <w:lang w:val="en-US"/>
-        </w:rPr>
-        <w:t xml:space="preserve">                    </w:t>
-      </w:r>
-    </w:p>
-    <w:p>
-      <w:pPr>
-        <w:rPr>
-          <w:lang w:val="en-US"/>
-        </w:rPr>
-      </w:pPr>
-      <w:r>
-        <w:rPr>
-          <w:lang w:val="en-US"/>
-        </w:rPr>
-        <w:t xml:space="preserve">                    # Récupère les field_paths correspondant à ce xsi:type</w:t>
-      </w:r>
-    </w:p>
-    <w:p>
-      <w:pPr>
-        <w:rPr>
-          <w:lang w:val="en-US"/>
-        </w:rPr>
-      </w:pPr>
-      <w:r>
-        <w:rPr>
-          <w:lang w:val="en-US"/>
-        </w:rPr>
-        <w:t xml:space="preserve">                    field_paths = field_paths_by_xsi_type[xsi_type]</w:t>
-      </w:r>
-    </w:p>
-    <w:p>
-      <w:pPr>
-        <w:rPr>
-          <w:lang w:val="en-US"/>
-        </w:rPr>
-      </w:pPr>
-      <w:r>
-        <w:rPr>
-          <w:lang w:val="en-US"/>
-        </w:rPr>
-        <w:t xml:space="preserve">                    print(f"xsi:type '{xsi_type}' trouvé dans {file_name}, modification des champs...")</w:t>
-      </w:r>
-    </w:p>
-    <w:p>
-      <w:pPr>
-        <w:rPr>
-          <w:lang w:val="en-US"/>
-        </w:rPr>
-      </w:pPr>
-    </w:p>
-    <w:p>
-      <w:pPr>
-        <w:rPr>
-          <w:lang w:val="en-US"/>
-        </w:rPr>
-      </w:pPr>
-      <w:r>
-        <w:rPr>
-          <w:lang w:val="en-US"/>
-        </w:rPr>
-        <w:t xml:space="preserve">                    for duplicate_num in range(1, num_duplicates + 1):</w:t>
-      </w:r>
-    </w:p>
-    <w:p>
-      <w:pPr>
-        <w:rPr>
-          <w:lang w:val="en-US"/>
-        </w:rPr>
-      </w:pPr>
-      <w:r>
-        <w:rPr>
-          <w:lang w:val="en-US"/>
-        </w:rPr>
-        <w:t xml:space="preserve">                        # Incrémente à chaque duplication</w:t>
-      </w:r>
-    </w:p>
-    <w:p>
-      <w:pPr>
-        <w:rPr>
-          <w:lang w:val="en-US"/>
-        </w:rPr>
-      </w:pPr>
-      <w:r>
-        <w:rPr>
-          <w:lang w:val="en-US"/>
-        </w:rPr>
-        <w:t xml:space="preserve">                        count = start_value + duplicate_num - 1</w:t>
-      </w:r>
-    </w:p>
-    <w:p>
-      <w:pPr>
-        <w:rPr>
-          <w:lang w:val="en-US"/>
-        </w:rPr>
-      </w:pPr>
-    </w:p>
-    <w:p>
-      <w:pPr>
-        <w:rPr>
-          <w:lang w:val="en-US"/>
-        </w:rPr>
-      </w:pPr>
-      <w:r>
-        <w:rPr>
-          <w:lang w:val="en-US"/>
-        </w:rPr>
-        <w:t xml:space="preserve">                        # 1. Modifie ConversationId et MessageId si leur parent est Message (direct parent)</w:t>
+        <w:t xml:space="preserve">                # Détermine les field_paths à modifier uniquement si xsi:type est dans le dictionnaire</w:t>
+      </w:r>
+    </w:p>
+    <w:p>
+      <w:pPr>
+        <w:rPr>
+          <w:lang w:val="en-US"/>
+        </w:rPr>
+      </w:pPr>
+      <w:r>
+        <w:rPr>
+          <w:lang w:val="en-US"/>
+        </w:rPr>
+        <w:t xml:space="preserve">                field_paths = field_paths_by_xsi_type.get(xsi_type, [])</w:t>
+      </w:r>
+    </w:p>
+    <w:p>
+      <w:pPr>
+        <w:rPr>
+          <w:lang w:val="en-US"/>
+        </w:rPr>
+      </w:pPr>
+      <w:r>
+        <w:rPr>
+          <w:lang w:val="en-US"/>
+        </w:rPr>
+        <w:t xml:space="preserve">                if not field_paths:</w:t>
+      </w:r>
+    </w:p>
+    <w:p>
+      <w:pPr>
+        <w:rPr>
+          <w:lang w:val="en-US"/>
+        </w:rPr>
+      </w:pPr>
+      <w:r>
+        <w:rPr>
+          <w:lang w:val="en-US"/>
+        </w:rPr>
+        <w:t xml:space="preserve">                    print(f"Pas de modifications pour xsi:type '{xsi_type}' dans {file_name}.")</w:t>
+      </w:r>
+    </w:p>
+    <w:p>
+      <w:pPr>
+        <w:rPr>
+          <w:lang w:val="en-US"/>
+        </w:rPr>
+      </w:pPr>
+    </w:p>
+    <w:p>
+      <w:pPr>
+        <w:rPr>
+          <w:lang w:val="en-US"/>
+        </w:rPr>
+      </w:pPr>
+      <w:r>
+        <w:rPr>
+          <w:lang w:val="en-US"/>
+        </w:rPr>
+        <w:t xml:space="preserve">                for duplicate_num in range(1, num_duplicates + 1):</w:t>
+      </w:r>
+    </w:p>
+    <w:p>
+      <w:pPr>
+        <w:rPr>
+          <w:lang w:val="en-US"/>
+        </w:rPr>
+      </w:pPr>
+      <w:r>
+        <w:rPr>
+          <w:lang w:val="en-US"/>
+        </w:rPr>
+        <w:t xml:space="preserve">                    # Incrémente à chaque duplication</w:t>
+      </w:r>
+    </w:p>
+    <w:p>
+      <w:pPr>
+        <w:rPr>
+          <w:lang w:val="en-US"/>
+        </w:rPr>
+      </w:pPr>
+      <w:r>
+        <w:rPr>
+          <w:lang w:val="en-US"/>
+        </w:rPr>
+        <w:t xml:space="preserve">                    count = start_value + duplicate_num - 1</w:t>
+      </w:r>
+    </w:p>
+    <w:p>
+      <w:pPr>
+        <w:rPr>
+          <w:lang w:val="en-US"/>
+        </w:rPr>
+      </w:pPr>
+    </w:p>
+    <w:p>
+      <w:pPr>
+        <w:rPr>
+          <w:lang w:val="en-US"/>
+        </w:rPr>
+      </w:pPr>
+      <w:r>
+        <w:rPr>
+          <w:lang w:val="en-US"/>
+        </w:rPr>
+        <w:t xml:space="preserve">                    # 1. Modifie ConversationId et MessageId si leur parent est Message (direct parent)</w:t>
+      </w:r>
+    </w:p>
+    <w:p>
+      <w:pPr>
+        <w:rPr>
+          <w:lang w:val="en-US"/>
+        </w:rPr>
+      </w:pPr>
+      <w:r>
+        <w:rPr>
+          <w:lang w:val="en-US"/>
+        </w:rPr>
+        <w:t xml:space="preserve">                    for message_elem in message_elems:</w:t>
       </w:r>
     </w:p>
     <w:p>
@@ -1085,72 +1026,72 @@
         <w:rPr>
           <w:lang w:val="en-US"/>
         </w:rPr>
+        <w:t xml:space="preserve">                                new_user = etree.Element("User")</w:t>
+      </w:r>
+    </w:p>
+    <w:p>
+      <w:pPr>
+        <w:rPr>
+          <w:lang w:val="en-US"/>
+        </w:rPr>
+      </w:pPr>
+      <w:r>
+        <w:rPr>
+          <w:lang w:val="en-US"/>
+        </w:rPr>
+        <w:t xml:space="preserve">                                name_elem = etree.SubElement(new_user, "Name")</w:t>
+      </w:r>
+    </w:p>
+    <w:p>
+      <w:pPr>
+        <w:rPr>
+          <w:lang w:val="en-US"/>
+        </w:rPr>
+      </w:pPr>
+      <w:r>
+        <w:rPr>
+          <w:lang w:val="en-US"/>
+        </w:rPr>
+        <w:t xml:space="preserve">                                name_elem.text = "MANAGER"</w:t>
+      </w:r>
+    </w:p>
+    <w:p>
+      <w:pPr>
+        <w:rPr>
+          <w:lang w:val="en-US"/>
+        </w:rPr>
+      </w:pPr>
+      <w:r>
+        <w:rPr>
+          <w:lang w:val="en-US"/>
+        </w:rPr>
+        <w:t xml:space="preserve">                                password_elem = etree.SubElement(new_user, "Password", encryption="NONE")</w:t>
+      </w:r>
+    </w:p>
+    <w:p>
+      <w:pPr>
+        <w:rPr>
+          <w:lang w:val="en-US"/>
+        </w:rPr>
+      </w:pPr>
+      <w:r>
+        <w:rPr>
+          <w:lang w:val="en-US"/>
+        </w:rPr>
+        <w:t xml:space="preserve">                                user_elem.getparent().replace(user_elem, new_user)</w:t>
+      </w:r>
+    </w:p>
+    <w:p>
+      <w:pPr>
+        <w:rPr>
+          <w:lang w:val="en-US"/>
+        </w:rPr>
+      </w:pPr>
+      <w:r>
+        <w:rPr>
+          <w:lang w:val="en-US"/>
+        </w:rPr>
         <w:lastRenderedPageBreak/>
-        <w:t xml:space="preserve">                                new_user = etree.Element("User")</w:t>
-      </w:r>
-    </w:p>
-    <w:p>
-      <w:pPr>
-        <w:rPr>
-          <w:lang w:val="en-US"/>
-        </w:rPr>
-      </w:pPr>
-      <w:r>
-        <w:rPr>
-          <w:lang w:val="en-US"/>
-        </w:rPr>
-        <w:t xml:space="preserve">                                name_elem = etree.SubElement(new_user, "Name")</w:t>
-      </w:r>
-    </w:p>
-    <w:p>
-      <w:pPr>
-        <w:rPr>
-          <w:lang w:val="en-US"/>
-        </w:rPr>
-      </w:pPr>
-      <w:r>
-        <w:rPr>
-          <w:lang w:val="en-US"/>
-        </w:rPr>
-        <w:t xml:space="preserve">                                name_elem.text = "MANAGER"</w:t>
-      </w:r>
-    </w:p>
-    <w:p>
-      <w:pPr>
-        <w:rPr>
-          <w:lang w:val="en-US"/>
-        </w:rPr>
-      </w:pPr>
-      <w:r>
-        <w:rPr>
-          <w:lang w:val="en-US"/>
-        </w:rPr>
-        <w:t xml:space="preserve">                                password_elem = etree.SubElement(new_user, "Password", encryption="NONE")</w:t>
-      </w:r>
-    </w:p>
-    <w:p>
-      <w:pPr>
-        <w:rPr>
-          <w:lang w:val="en-US"/>
-        </w:rPr>
-      </w:pPr>
-      <w:r>
-        <w:rPr>
-          <w:lang w:val="en-US"/>
-        </w:rPr>
-        <w:t xml:space="preserve">                                user_elem.getparent().replace(user_elem, new_user)</w:t>
-      </w:r>
-    </w:p>
-    <w:p>
-      <w:pPr>
-        <w:rPr>
-          <w:lang w:val="en-US"/>
-        </w:rPr>
-      </w:pPr>
-      <w:r>
-        <w:rPr>
-          <w:lang w:val="en-US"/>
-        </w:rPr>
         <w:t xml:space="preserve">                                print(f"Élément User modifié dans {file_name}")</w:t>
       </w:r>
     </w:p>
@@ -1171,301 +1112,314 @@
         <w:rPr>
           <w:lang w:val="en-US"/>
         </w:rPr>
-        <w:t xml:space="preserve">                        # 3. Modifie les champs dans field_paths en fonction du xsi:type</w:t>
-      </w:r>
-    </w:p>
-    <w:p>
-      <w:pPr>
-        <w:rPr>
-          <w:lang w:val="en-US"/>
-        </w:rPr>
-      </w:pPr>
-      <w:r>
-        <w:rPr>
-          <w:lang w:val="en-US"/>
-        </w:rPr>
-        <w:t xml:space="preserve">                        for field_path in field_paths:</w:t>
-      </w:r>
-    </w:p>
-    <w:p>
-      <w:pPr>
-        <w:rPr>
-          <w:lang w:val="en-US"/>
-        </w:rPr>
-      </w:pPr>
-      <w:r>
-        <w:rPr>
-          <w:lang w:val="en-US"/>
-        </w:rPr>
-        <w:t xml:space="preserve">                            # Construction correcte du XPath</w:t>
-      </w:r>
-    </w:p>
-    <w:p>
-      <w:pPr>
-        <w:rPr>
-          <w:lang w:val="en-US"/>
-        </w:rPr>
-      </w:pPr>
-      <w:r>
-        <w:rPr>
-          <w:lang w:val="en-US"/>
-        </w:rPr>
-        <w:t xml:space="preserve">                            path_parts = field_path.split('/')</w:t>
-      </w:r>
-    </w:p>
-    <w:p>
-      <w:pPr>
-        <w:rPr>
-          <w:lang w:val="en-US"/>
-        </w:rPr>
-      </w:pPr>
-      <w:r>
-        <w:rPr>
-          <w:lang w:val="en-US"/>
-        </w:rPr>
-        <w:t xml:space="preserve">                            if len(path_parts) == 1:</w:t>
-      </w:r>
-    </w:p>
-    <w:p>
-      <w:pPr>
-        <w:rPr>
-          <w:lang w:val="en-US"/>
-        </w:rPr>
-      </w:pPr>
-      <w:r>
-        <w:rPr>
-          <w:lang w:val="en-US"/>
-        </w:rPr>
-        <w:t xml:space="preserve">                                # Si c'est un élément de la racine</w:t>
-      </w:r>
-    </w:p>
-    <w:p>
-      <w:pPr>
-        <w:rPr>
-          <w:lang w:val="en-US"/>
-        </w:rPr>
-      </w:pPr>
-      <w:r>
-        <w:rPr>
-          <w:lang w:val="en-US"/>
-        </w:rPr>
-        <w:t xml:space="preserve">                                xpath_expr = f"*[local-name()='{path_parts[0]}']"</w:t>
-      </w:r>
-    </w:p>
-    <w:p>
-      <w:pPr>
-        <w:rPr>
-          <w:lang w:val="en-US"/>
-        </w:rPr>
-      </w:pPr>
-      <w:r>
-        <w:rPr>
-          <w:lang w:val="en-US"/>
-        </w:rPr>
-        <w:t xml:space="preserve">                            else:</w:t>
-      </w:r>
-    </w:p>
-    <w:p>
-      <w:pPr>
-        <w:rPr>
-          <w:lang w:val="en-US"/>
-        </w:rPr>
-      </w:pPr>
-      <w:r>
-        <w:rPr>
-          <w:lang w:val="en-US"/>
-        </w:rPr>
-        <w:t xml:space="preserve">                                # Sinon, construire le chemin avec les parents et l'élément cible</w:t>
-      </w:r>
-    </w:p>
-    <w:p>
-      <w:pPr>
-        <w:rPr>
-          <w:lang w:val="en-US"/>
-        </w:rPr>
-      </w:pPr>
-      <w:r>
-        <w:rPr>
-          <w:lang w:val="en-US"/>
-        </w:rPr>
-        <w:t xml:space="preserve">                                xpath_expr = "/".join([f"*[local-name()='{part}']" for part in path_parts])</w:t>
-      </w:r>
-    </w:p>
-    <w:p>
-      <w:pPr>
-        <w:rPr>
-          <w:lang w:val="en-US"/>
-        </w:rPr>
-      </w:pPr>
-    </w:p>
-    <w:p>
-      <w:pPr>
-        <w:rPr>
-          <w:lang w:val="en-US"/>
-        </w:rPr>
-      </w:pPr>
-      <w:r>
-        <w:rPr>
-          <w:lang w:val="en-US"/>
-        </w:rPr>
-        <w:t xml:space="preserve">                            field_elems = message_elem.xpath(f"./{xpath_expr}")</w:t>
-      </w:r>
-    </w:p>
-    <w:p>
-      <w:pPr>
-        <w:rPr>
-          <w:lang w:val="en-US"/>
-        </w:rPr>
-      </w:pPr>
-      <w:r>
-        <w:rPr>
-          <w:lang w:val="en-US"/>
-        </w:rPr>
-        <w:t xml:space="preserve">                            if field_elems:</w:t>
-      </w:r>
-    </w:p>
-    <w:p>
-      <w:pPr>
-        <w:rPr>
-          <w:lang w:val="en-US"/>
-        </w:rPr>
-      </w:pPr>
-      <w:r>
-        <w:rPr>
-          <w:lang w:val="en-US"/>
-        </w:rPr>
-        <w:t xml:space="preserve">                                new_value = f"{base_value}-{path_parts[-1]}-{count:011d}"</w:t>
-      </w:r>
-    </w:p>
-    <w:p>
-      <w:pPr>
-        <w:rPr>
-          <w:lang w:val="en-US"/>
-        </w:rPr>
-      </w:pPr>
-      <w:r>
-        <w:rPr>
-          <w:lang w:val="en-US"/>
-        </w:rPr>
-        <w:t xml:space="preserve">                                for elem in field_elems:</w:t>
-      </w:r>
-    </w:p>
-    <w:p>
-      <w:pPr>
-        <w:rPr>
-          <w:lang w:val="en-US"/>
-        </w:rPr>
-      </w:pPr>
-      <w:r>
-        <w:rPr>
-          <w:lang w:val="en-US"/>
-        </w:rPr>
-        <w:t xml:space="preserve">                                    elem.text = new_value</w:t>
-      </w:r>
-    </w:p>
-    <w:p>
-      <w:pPr>
-        <w:rPr>
-          <w:lang w:val="en-US"/>
-        </w:rPr>
-      </w:pPr>
-      <w:r>
-        <w:rPr>
-          <w:lang w:val="en-US"/>
-        </w:rPr>
-        <w:t xml:space="preserve">                                    print(f"Champ {field_path} modifié -&gt; {new_value}")</w:t>
-      </w:r>
-    </w:p>
-    <w:p>
-      <w:pPr>
-        <w:rPr>
-          <w:lang w:val="en-US"/>
-        </w:rPr>
-      </w:pPr>
-    </w:p>
-    <w:p>
-      <w:pPr>
-        <w:rPr>
-          <w:lang w:val="en-US"/>
-        </w:rPr>
-      </w:pPr>
-      <w:r>
-        <w:rPr>
-          <w:lang w:val="en-US"/>
-        </w:rPr>
-        <w:t xml:space="preserve">                        # Crée le nouveau nom de fichier avec un suffixe unique pour chaque duplication</w:t>
-      </w:r>
-    </w:p>
-    <w:p>
-      <w:pPr>
-        <w:rPr>
-          <w:lang w:val="en-US"/>
-        </w:rPr>
-      </w:pPr>
-      <w:r>
-        <w:rPr>
-          <w:lang w:val="en-US"/>
-        </w:rPr>
-        <w:t xml:space="preserve">                        new_file_name = file_name.replace('.xml', f'_new{duplicate_num}.xml')</w:t>
-      </w:r>
-    </w:p>
-    <w:p>
-      <w:pPr>
-        <w:rPr>
-          <w:lang w:val="en-US"/>
-        </w:rPr>
-      </w:pPr>
-      <w:r>
-        <w:rPr>
-          <w:lang w:val="en-US"/>
-        </w:rPr>
-        <w:t xml:space="preserve">                        new_file_path = os.path.join(output_folder, new_file_name)</w:t>
-      </w:r>
-    </w:p>
-    <w:p>
-      <w:pPr>
-        <w:rPr>
-          <w:lang w:val="en-US"/>
-        </w:rPr>
-      </w:pPr>
-    </w:p>
-    <w:p>
-      <w:pPr>
-        <w:rPr>
-          <w:lang w:val="en-US"/>
-        </w:rPr>
-      </w:pPr>
-      <w:r>
-        <w:rPr>
-          <w:lang w:val="en-US"/>
-        </w:rPr>
-        <w:t xml:space="preserve">                        # Écrit dans le nouveau fichier en conservant le namespace</w:t>
-      </w:r>
-    </w:p>
-    <w:p>
-      <w:pPr>
-        <w:rPr>
-          <w:lang w:val="en-US"/>
-        </w:rPr>
-      </w:pPr>
-      <w:r>
-        <w:rPr>
-          <w:lang w:val="en-US"/>
-        </w:rPr>
-        <w:t xml:space="preserve">                        tree.write(new_file_path, pretty_print=True, encoding="utf-8", xml_declaration=True)</w:t>
-      </w:r>
-    </w:p>
-    <w:p>
-      <w:pPr>
-        <w:rPr>
-          <w:lang w:val="en-US"/>
-        </w:rPr>
-      </w:pPr>
-      <w:r>
-        <w:rPr>
-          <w:lang w:val="en-US"/>
-        </w:rPr>
-        <w:t xml:space="preserve">                        print(f"Fichier modifié et dupliqué enregistré sous : {new_file_path}")</w:t>
+        <w:t xml:space="preserve">                        # 3. Si field_paths est défini (c'est-à-dire, si xsi:type est trouvé), modifie les champs</w:t>
+      </w:r>
+    </w:p>
+    <w:p>
+      <w:pPr>
+        <w:rPr>
+          <w:lang w:val="en-US"/>
+        </w:rPr>
+      </w:pPr>
+      <w:r>
+        <w:rPr>
+          <w:lang w:val="en-US"/>
+        </w:rPr>
+        <w:t xml:space="preserve">                        if field_paths:</w:t>
+      </w:r>
+    </w:p>
+    <w:p>
+      <w:pPr>
+        <w:rPr>
+          <w:lang w:val="en-US"/>
+        </w:rPr>
+      </w:pPr>
+      <w:r>
+        <w:rPr>
+          <w:lang w:val="en-US"/>
+        </w:rPr>
+        <w:t xml:space="preserve">                            for field_path in field_paths:</w:t>
+      </w:r>
+    </w:p>
+    <w:p>
+      <w:pPr>
+        <w:rPr>
+          <w:lang w:val="en-US"/>
+        </w:rPr>
+      </w:pPr>
+      <w:r>
+        <w:rPr>
+          <w:lang w:val="en-US"/>
+        </w:rPr>
+        <w:t xml:space="preserve">                                # Construction correcte du XPath</w:t>
+      </w:r>
+    </w:p>
+    <w:p>
+      <w:pPr>
+        <w:rPr>
+          <w:lang w:val="en-US"/>
+        </w:rPr>
+      </w:pPr>
+      <w:r>
+        <w:rPr>
+          <w:lang w:val="en-US"/>
+        </w:rPr>
+        <w:t xml:space="preserve">                                path_parts = field_path.split('/')</w:t>
+      </w:r>
+    </w:p>
+    <w:p>
+      <w:pPr>
+        <w:rPr>
+          <w:lang w:val="en-US"/>
+        </w:rPr>
+      </w:pPr>
+      <w:r>
+        <w:rPr>
+          <w:lang w:val="en-US"/>
+        </w:rPr>
+        <w:t xml:space="preserve">                                if len(path_parts) == 1:</w:t>
+      </w:r>
+    </w:p>
+    <w:p>
+      <w:pPr>
+        <w:rPr>
+          <w:lang w:val="en-US"/>
+        </w:rPr>
+      </w:pPr>
+      <w:r>
+        <w:rPr>
+          <w:lang w:val="en-US"/>
+        </w:rPr>
+        <w:t xml:space="preserve">                                    # Si c'est un élément de la racine</w:t>
+      </w:r>
+    </w:p>
+    <w:p>
+      <w:pPr>
+        <w:rPr>
+          <w:lang w:val="en-US"/>
+        </w:rPr>
+      </w:pPr>
+      <w:r>
+        <w:rPr>
+          <w:lang w:val="en-US"/>
+        </w:rPr>
+        <w:t xml:space="preserve">                                    xpath_expr = f"*[local-name()='{path_parts[0]}']"</w:t>
+      </w:r>
+    </w:p>
+    <w:p>
+      <w:pPr>
+        <w:rPr>
+          <w:lang w:val="en-US"/>
+        </w:rPr>
+      </w:pPr>
+      <w:r>
+        <w:rPr>
+          <w:lang w:val="en-US"/>
+        </w:rPr>
+        <w:t xml:space="preserve">                                else:</w:t>
+      </w:r>
+    </w:p>
+    <w:p>
+      <w:pPr>
+        <w:rPr>
+          <w:lang w:val="en-US"/>
+        </w:rPr>
+      </w:pPr>
+      <w:r>
+        <w:rPr>
+          <w:lang w:val="en-US"/>
+        </w:rPr>
+        <w:t xml:space="preserve">                                    # Sinon, construire le chemin avec les parents et l'élément cible</w:t>
+      </w:r>
+    </w:p>
+    <w:p>
+      <w:pPr>
+        <w:rPr>
+          <w:lang w:val="en-US"/>
+        </w:rPr>
+      </w:pPr>
+      <w:r>
+        <w:rPr>
+          <w:lang w:val="en-US"/>
+        </w:rPr>
+        <w:t xml:space="preserve">                                    xpath_expr = "/".join([f"*[local-name()='{part}']" for part in path_parts])</w:t>
+      </w:r>
+    </w:p>
+    <w:p>
+      <w:pPr>
+        <w:rPr>
+          <w:lang w:val="en-US"/>
+        </w:rPr>
+      </w:pPr>
+    </w:p>
+    <w:p>
+      <w:pPr>
+        <w:rPr>
+          <w:lang w:val="en-US"/>
+        </w:rPr>
+      </w:pPr>
+      <w:r>
+        <w:rPr>
+          <w:lang w:val="en-US"/>
+        </w:rPr>
+        <w:t xml:space="preserve">                                field_elems = message_elem.xpath(f"./{xpath_expr}")</w:t>
+      </w:r>
+    </w:p>
+    <w:p>
+      <w:pPr>
+        <w:rPr>
+          <w:lang w:val="en-US"/>
+        </w:rPr>
+      </w:pPr>
+      <w:r>
+        <w:rPr>
+          <w:lang w:val="en-US"/>
+        </w:rPr>
+        <w:t xml:space="preserve">                                if field_elems:</w:t>
+      </w:r>
+    </w:p>
+    <w:p>
+      <w:pPr>
+        <w:rPr>
+          <w:lang w:val="en-US"/>
+        </w:rPr>
+      </w:pPr>
+      <w:r>
+        <w:rPr>
+          <w:lang w:val="en-US"/>
+        </w:rPr>
+        <w:t xml:space="preserve">                                    new_value = f"{base_value}-{path_parts[-1]}-{count:011d}"</w:t>
+      </w:r>
+    </w:p>
+    <w:p>
+      <w:pPr>
+        <w:rPr>
+          <w:lang w:val="en-US"/>
+        </w:rPr>
+      </w:pPr>
+      <w:r>
+        <w:rPr>
+          <w:lang w:val="en-US"/>
+        </w:rPr>
+        <w:t xml:space="preserve">                                    for elem in field_elems:</w:t>
+      </w:r>
+    </w:p>
+    <w:p>
+      <w:pPr>
+        <w:rPr>
+          <w:lang w:val="en-US"/>
+        </w:rPr>
+      </w:pPr>
+      <w:r>
+        <w:rPr>
+          <w:lang w:val="en-US"/>
+        </w:rPr>
+        <w:t xml:space="preserve">                                        elem.text = new_value</w:t>
+      </w:r>
+    </w:p>
+    <w:p>
+      <w:pPr>
+        <w:rPr>
+          <w:lang w:val="en-US"/>
+        </w:rPr>
+      </w:pPr>
+      <w:r>
+        <w:rPr>
+          <w:lang w:val="en-US"/>
+        </w:rPr>
+        <w:t xml:space="preserve">                                        print(f"Champ {field_path} modifié -&gt; {new_value}")</w:t>
+      </w:r>
+    </w:p>
+    <w:p>
+      <w:pPr>
+        <w:rPr>
+          <w:lang w:val="en-US"/>
+        </w:rPr>
+      </w:pPr>
+    </w:p>
+    <w:p>
+      <w:pPr>
+        <w:rPr>
+          <w:lang w:val="en-US"/>
+        </w:rPr>
+      </w:pPr>
+      <w:r>
+        <w:rPr>
+          <w:lang w:val="en-US"/>
+        </w:rPr>
+        <w:t xml:space="preserve">                    # Crée le nouveau nom de fichier avec un suffixe unique pour chaque duplication</w:t>
+      </w:r>
+    </w:p>
+    <w:p>
+      <w:pPr>
+        <w:rPr>
+          <w:lang w:val="en-US"/>
+        </w:rPr>
+      </w:pPr>
+      <w:r>
+        <w:rPr>
+          <w:lang w:val="en-US"/>
+        </w:rPr>
+        <w:t xml:space="preserve">                    new_file_name = file_name.replace('.xml', f'_new{duplicate_num}.xml')</w:t>
+      </w:r>
+    </w:p>
+    <w:p>
+      <w:pPr>
+        <w:rPr>
+          <w:lang w:val="en-US"/>
+        </w:rPr>
+      </w:pPr>
+      <w:r>
+        <w:rPr>
+          <w:lang w:val="en-US"/>
+        </w:rPr>
+        <w:t xml:space="preserve">                    new_file_path = os.path.join(output_folder, new_file_name)</w:t>
+      </w:r>
+    </w:p>
+    <w:p>
+      <w:pPr>
+        <w:rPr>
+          <w:lang w:val="en-US"/>
+        </w:rPr>
+      </w:pPr>
+    </w:p>
+    <w:p>
+      <w:pPr>
+        <w:rPr>
+          <w:lang w:val="en-US"/>
+        </w:rPr>
+      </w:pPr>
+      <w:r>
+        <w:rPr>
+          <w:lang w:val="en-US"/>
+        </w:rPr>
+        <w:t xml:space="preserve">                    # Écrit dans le nouveau fichier en conservant le namespace</w:t>
+      </w:r>
+    </w:p>
+    <w:p>
+      <w:pPr>
+        <w:rPr>
+          <w:lang w:val="en-US"/>
+        </w:rPr>
+      </w:pPr>
+      <w:r>
+        <w:rPr>
+          <w:lang w:val="en-US"/>
+        </w:rPr>
+        <w:t xml:space="preserve">                    tree.write(new_file_path, pretty_print=True, encoding="utf-8", xml_declaration=True)</w:t>
+      </w:r>
+    </w:p>
+    <w:p>
+      <w:pPr>
+        <w:rPr>
+          <w:lang w:val="en-US"/>
+        </w:rPr>
+      </w:pPr>
+      <w:r>
+        <w:rPr>
+          <w:lang w:val="en-US"/>
+        </w:rPr>
+        <w:t xml:space="preserve">                    print(f"Fichier modifié et dupliqué enregistré sous : {new_file_path}")</w:t>
       </w:r>
     </w:p>
     <w:p>
@@ -1616,59 +1570,59 @@
         <w:rPr>
           <w:lang w:val="en-US"/>
         </w:rPr>
+        <w:t xml:space="preserve">        'MirroredTrade/Trade/Instrument/SEDProduct/FlowPayoff/SwapReference/ExternalId'  # Exemple plus complexe</w:t>
+      </w:r>
+    </w:p>
+    <w:p>
+      <w:pPr>
+        <w:rPr>
+          <w:lang w:val="en-US"/>
+        </w:rPr>
+      </w:pPr>
+      <w:r>
+        <w:rPr>
+          <w:lang w:val="en-US"/>
+        </w:rPr>
+        <w:t xml:space="preserve">    ],</w:t>
+      </w:r>
+    </w:p>
+    <w:p>
+      <w:pPr>
+        <w:rPr>
+          <w:lang w:val="en-US"/>
+        </w:rPr>
+      </w:pPr>
+      <w:r>
+        <w:rPr>
+          <w:lang w:val="en-US"/>
+        </w:rPr>
+        <w:t xml:space="preserve">    "OtherRequestType": [</w:t>
+      </w:r>
+    </w:p>
+    <w:p>
+      <w:pPr>
+        <w:rPr>
+          <w:lang w:val="en-US"/>
+        </w:rPr>
+      </w:pPr>
+      <w:r>
+        <w:rPr>
+          <w:lang w:val="en-US"/>
+        </w:rPr>
+        <w:t xml:space="preserve">        'SomeOtherField/Name',</w:t>
+      </w:r>
+    </w:p>
+    <w:p>
+      <w:pPr>
+        <w:rPr>
+          <w:lang w:val="en-US"/>
+        </w:rPr>
+      </w:pPr>
+      <w:r>
+        <w:rPr>
+          <w:lang w:val="en-US"/>
+        </w:rPr>
         <w:lastRenderedPageBreak/>
-        <w:t xml:space="preserve">        'MirroredTrade/Trade/Instrument/SEDProduct/FlowPayoff/SwapReference/ExternalId'  # Exemple plus complexe</w:t>
-      </w:r>
-    </w:p>
-    <w:p>
-      <w:pPr>
-        <w:rPr>
-          <w:lang w:val="en-US"/>
-        </w:rPr>
-      </w:pPr>
-      <w:r>
-        <w:rPr>
-          <w:lang w:val="en-US"/>
-        </w:rPr>
-        <w:t xml:space="preserve">    ],</w:t>
-      </w:r>
-    </w:p>
-    <w:p>
-      <w:pPr>
-        <w:rPr>
-          <w:lang w:val="en-US"/>
-        </w:rPr>
-      </w:pPr>
-      <w:r>
-        <w:rPr>
-          <w:lang w:val="en-US"/>
-        </w:rPr>
-        <w:t xml:space="preserve">    "OtherRequestType": [</w:t>
-      </w:r>
-    </w:p>
-    <w:p>
-      <w:pPr>
-        <w:rPr>
-          <w:lang w:val="en-US"/>
-        </w:rPr>
-      </w:pPr>
-      <w:r>
-        <w:rPr>
-          <w:lang w:val="en-US"/>
-        </w:rPr>
-        <w:t xml:space="preserve">        'SomeOtherField/Name',</w:t>
-      </w:r>
-    </w:p>
-    <w:p>
-      <w:pPr>
-        <w:rPr>
-          <w:lang w:val="en-US"/>
-        </w:rPr>
-      </w:pPr>
-      <w:r>
-        <w:rPr>
-          <w:lang w:val="en-US"/>
-        </w:rPr>
         <w:t xml:space="preserve">    ]</w:t>
       </w:r>
     </w:p>

</xml_diff>